<commit_message>
dockerfile 'devtools' ti devtools!
</commit_message>
<xml_diff>
--- a/paper/Cover letter.docx
+++ b/paper/Cover letter.docx
@@ -30,7 +30,7 @@
       <w:pPr>
         <w:pStyle w:val="NormalWeb"/>
         <w:rPr>
-          <w:rFonts w:ascii="-webkit-standard" w:hAnsi="-webkit-standard"/>
+          <w:rFonts w:ascii="-webkit-standard" w:hAnsi="-webkit-standard" w:hint="eastAsia"/>
           <w:color w:val="000000"/>
         </w:rPr>
       </w:pPr>
@@ -198,7 +198,7 @@
           <w:rFonts w:ascii="-webkit-standard" w:hAnsi="-webkit-standard"/>
           <w:color w:val="000000"/>
         </w:rPr>
-        <w:t xml:space="preserve">We created a user-friendly wrapper for frequently used signature refitting packages </w:t>
+        <w:t xml:space="preserve">We created a user-friendly wrapper for frequently signature refitting packages </w:t>
       </w:r>
       <w:r>
         <w:rPr>
@@ -211,7 +211,6 @@
         <w:r>
           <w:rPr>
             <w:rStyle w:val="Hyperlink"/>
-            <w:rFonts w:ascii="-webkit-standard" w:hAnsi="-webkit-standard"/>
           </w:rPr>
           <w:t>https://hub.docker.com/r/pp535/metamutationalsigs</w:t>
         </w:r>
@@ -221,7 +220,7 @@
           <w:rFonts w:ascii="-webkit-standard" w:hAnsi="-webkit-standard"/>
           <w:color w:val="000000"/>
         </w:rPr>
-        <w:t xml:space="preserve"> </w:t>
+        <w:t xml:space="preserve">. Our tool lets the users bypass the arduous process of handling dependencies for several tools and focus on the research questions instead. </w:t>
       </w:r>
     </w:p>
     <w:p>
@@ -237,29 +236,52 @@
           <w:rFonts w:ascii="-webkit-standard" w:hAnsi="-webkit-standard"/>
           <w:color w:val="000000"/>
         </w:rPr>
-        <w:t xml:space="preserve">* </w:t>
-      </w:r>
-      <w:r>
-        <w:rPr>
-          <w:rFonts w:ascii="-webkit-standard" w:hAnsi="-webkit-standard"/>
-          <w:color w:val="000000"/>
-        </w:rPr>
-        <w:t>We</w:t>
-      </w:r>
-      <w:r>
-        <w:rPr>
-          <w:rFonts w:ascii="-webkit-standard" w:hAnsi="-webkit-standard"/>
-          <w:color w:val="000000"/>
-        </w:rPr>
-        <w:t xml:space="preserve"> create visualizations using all tools that can be used for effective comparison. </w:t>
+        <w:t>*</w:t>
+      </w:r>
+      <w:r>
+        <w:rPr>
+          <w:rFonts w:ascii="-webkit-standard" w:hAnsi="-webkit-standard"/>
+          <w:color w:val="000000"/>
+        </w:rPr>
+        <w:t xml:space="preserve"> We enable easy comparison between different signature refitting tool</w:t>
+      </w:r>
+      <w:r>
+        <w:rPr>
+          <w:rFonts w:ascii="-webkit-standard" w:hAnsi="-webkit-standard"/>
+          <w:color w:val="000000"/>
+        </w:rPr>
+        <w:t>s through our standardized figures</w:t>
+      </w:r>
+      <w:r>
+        <w:rPr>
+          <w:rFonts w:ascii="-webkit-standard" w:hAnsi="-webkit-standard"/>
+          <w:color w:val="000000"/>
+        </w:rPr>
+        <w:t>.</w:t>
+      </w:r>
+      <w:r>
+        <w:rPr>
+          <w:rFonts w:ascii="-webkit-standard" w:hAnsi="-webkit-standard"/>
+          <w:color w:val="000000"/>
+        </w:rPr>
+        <w:t xml:space="preserve"> We also provide the users with result data so that they can visualize it as they see fit. </w:t>
+      </w:r>
+      <w:r>
+        <w:rPr>
+          <w:rFonts w:ascii="-webkit-standard" w:hAnsi="-webkit-standard"/>
+          <w:color w:val="000000"/>
+        </w:rPr>
+        <w:t xml:space="preserve"> </w:t>
       </w:r>
     </w:p>
     <w:p>
       <w:pPr>
         <w:pStyle w:val="NormalWeb"/>
-        <w:rPr>
-          <w:rFonts w:ascii="-webkit-standard" w:hAnsi="-webkit-standard" w:hint="eastAsia"/>
-          <w:color w:val="000000"/>
+        <w:spacing w:before="0" w:beforeAutospacing="0" w:after="0" w:afterAutospacing="0" w:line="360" w:lineRule="auto"/>
+        <w:jc w:val="both"/>
+        <w:rPr>
+          <w:rFonts w:hint="eastAsia"/>
+          <w:color w:val="0E101A"/>
         </w:rPr>
       </w:pPr>
       <w:r>
@@ -274,28 +296,73 @@
           <w:rFonts w:ascii="-webkit-standard" w:hAnsi="-webkit-standard"/>
           <w:color w:val="000000"/>
         </w:rPr>
-        <w:t xml:space="preserve">We further show that our model can provide biological insights by providing sequence level embedding ordination and attention weights visualization. We show that our model can learn sequence similarity and identify subgenera groups and are </w:t>
-      </w:r>
-      <w:r>
-        <w:rPr>
-          <w:rFonts w:ascii="-webkit-standard" w:hAnsi="-webkit-standard"/>
-          <w:color w:val="000000"/>
-        </w:rPr>
-        <w:t xml:space="preserve">associated with different phenotype labels. The attention weights can highlight informative regions with </w:t>
-      </w:r>
-      <w:r>
-        <w:rPr>
-          <w:rFonts w:ascii="-webkit-standard" w:hAnsi="-webkit-standard" w:hint="eastAsia"/>
-          <w:color w:val="000000"/>
-        </w:rPr>
-        <w:t>nucleotide</w:t>
-      </w:r>
-      <w:r>
-        <w:rPr>
-          <w:rFonts w:ascii="-webkit-standard" w:hAnsi="-webkit-standard"/>
-          <w:color w:val="000000"/>
-        </w:rPr>
-        <w:t xml:space="preserve"> variations across different phenotype classes.</w:t>
+        <w:t xml:space="preserve">We have made </w:t>
+      </w:r>
+      <w:r>
+        <w:rPr>
+          <w:rFonts w:ascii="-webkit-standard" w:hAnsi="-webkit-standard"/>
+          <w:color w:val="000000"/>
+        </w:rPr>
+        <w:t>our</w:t>
+      </w:r>
+      <w:r>
+        <w:rPr>
+          <w:rFonts w:ascii="-webkit-standard" w:hAnsi="-webkit-standard"/>
+          <w:color w:val="000000"/>
+        </w:rPr>
+        <w:t xml:space="preserve"> code </w:t>
+      </w:r>
+      <w:r>
+        <w:rPr>
+          <w:rFonts w:ascii="-webkit-standard" w:hAnsi="-webkit-standard"/>
+          <w:color w:val="000000"/>
+        </w:rPr>
+        <w:t xml:space="preserve">on </w:t>
+      </w:r>
+      <w:r>
+        <w:rPr>
+          <w:rFonts w:ascii="-webkit-standard" w:hAnsi="-webkit-standard"/>
+          <w:color w:val="000000"/>
+        </w:rPr>
+        <w:t>GitHub</w:t>
+      </w:r>
+      <w:r>
+        <w:rPr>
+          <w:rFonts w:ascii="-webkit-standard" w:hAnsi="-webkit-standard"/>
+          <w:color w:val="000000"/>
+        </w:rPr>
+        <w:t xml:space="preserve"> (</w:t>
+      </w:r>
+      <w:hyperlink r:id="rId5" w:history="1">
+        <w:r>
+          <w:rPr>
+            <w:rStyle w:val="Hyperlink"/>
+          </w:rPr>
+          <w:t>https://github.com/PalashPandey/MetaMutationalSigs</w:t>
+        </w:r>
+      </w:hyperlink>
+      <w:commentRangeStart w:id="0"/>
+      <w:commentRangeEnd w:id="0"/>
+      <w:r>
+        <w:rPr>
+          <w:rStyle w:val="CommentReference"/>
+          <w:rFonts w:asciiTheme="minorHAnsi" w:eastAsiaTheme="minorHAnsi" w:hAnsiTheme="minorHAnsi" w:cstheme="minorBidi"/>
+        </w:rPr>
+        <w:commentReference w:id="0"/>
+      </w:r>
+      <w:r>
+        <w:rPr>
+          <w:rFonts w:ascii="-webkit-standard" w:hAnsi="-webkit-standard"/>
+          <w:color w:val="000000"/>
+        </w:rPr>
+        <w:t>)</w:t>
+      </w:r>
+      <w:r>
+        <w:rPr>
+          <w:rFonts w:ascii="-webkit-standard" w:hAnsi="-webkit-standard"/>
+          <w:color w:val="000000"/>
+        </w:rPr>
+        <w:t>.</w:t>
       </w:r>
     </w:p>
     <w:p>
@@ -311,66 +378,21 @@
           <w:rFonts w:ascii="-webkit-standard" w:hAnsi="-webkit-standard"/>
           <w:color w:val="000000"/>
         </w:rPr>
-        <w:t xml:space="preserve">* </w:t>
-      </w:r>
-      <w:r>
-        <w:rPr>
-          <w:rFonts w:ascii="-webkit-standard" w:hAnsi="-webkit-standard"/>
-          <w:color w:val="000000"/>
-        </w:rPr>
-        <w:t xml:space="preserve">We have made </w:t>
-      </w:r>
-      <w:r>
-        <w:rPr>
-          <w:rFonts w:ascii="-webkit-standard" w:hAnsi="-webkit-standard"/>
-          <w:color w:val="000000"/>
-        </w:rPr>
-        <w:t>our</w:t>
-      </w:r>
-      <w:r>
-        <w:rPr>
-          <w:rFonts w:ascii="-webkit-standard" w:hAnsi="-webkit-standard"/>
-          <w:color w:val="000000"/>
-        </w:rPr>
-        <w:t xml:space="preserve"> code </w:t>
-      </w:r>
-      <w:r>
-        <w:rPr>
-          <w:rFonts w:ascii="-webkit-standard" w:hAnsi="-webkit-standard"/>
-          <w:color w:val="000000"/>
-        </w:rPr>
-        <w:t xml:space="preserve">on </w:t>
-      </w:r>
-      <w:r>
-        <w:rPr>
-          <w:rFonts w:ascii="-webkit-standard" w:hAnsi="-webkit-standard"/>
-          <w:color w:val="000000"/>
-        </w:rPr>
-        <w:t>GitHub</w:t>
-      </w:r>
-      <w:r>
-        <w:rPr>
-          <w:rFonts w:ascii="-webkit-standard" w:hAnsi="-webkit-standard"/>
-          <w:color w:val="000000"/>
-        </w:rPr>
-        <w:t xml:space="preserve"> (</w:t>
-      </w:r>
-      <w:r>
-        <w:t>https://github.com/PalashPandey/MetaMutationalSigs</w:t>
-      </w:r>
-      <w:r>
-        <w:rPr>
-          <w:rFonts w:ascii="-webkit-standard" w:hAnsi="-webkit-standard"/>
-          <w:color w:val="000000"/>
-        </w:rPr>
-        <w:t>)</w:t>
-      </w:r>
-      <w:r>
-        <w:rPr>
-          <w:rFonts w:ascii="-webkit-standard" w:hAnsi="-webkit-standard"/>
-          <w:color w:val="000000"/>
-        </w:rPr>
-        <w:t>.</w:t>
+        <w:t xml:space="preserve">We sincerely believe that our </w:t>
+      </w:r>
+      <w:r>
+        <w:rPr>
+          <w:rFonts w:ascii="-webkit-standard" w:hAnsi="-webkit-standard"/>
+          <w:color w:val="000000"/>
+        </w:rPr>
+        <w:t xml:space="preserve">tool </w:t>
+      </w:r>
+      <w:r>
+        <w:rPr>
+          <w:rFonts w:ascii="-webkit-standard" w:hAnsi="-webkit-standard"/>
+          <w:color w:val="000000"/>
+        </w:rPr>
+        <w:t xml:space="preserve">will be of great interest to your readers. </w:t>
       </w:r>
     </w:p>
     <w:p>
@@ -386,14 +408,7 @@
           <w:rFonts w:ascii="-webkit-standard" w:hAnsi="-webkit-standard"/>
           <w:color w:val="000000"/>
         </w:rPr>
-        <w:t xml:space="preserve">We sincerely believe that our </w:t>
-      </w:r>
-      <w:r>
-        <w:rPr>
-          <w:rFonts w:ascii="-webkit-standard" w:hAnsi="-webkit-standard"/>
-          <w:color w:val="000000"/>
-        </w:rPr>
-        <w:t>interpretable deep learning</w:t>
+        <w:t>Please address all correspondence to</w:t>
       </w:r>
       <w:r>
         <w:rPr>
@@ -402,42 +417,21 @@
         </w:rPr>
         <w:t xml:space="preserve"> </w:t>
       </w:r>
-      <w:r>
-        <w:rPr>
-          <w:rFonts w:ascii="-webkit-standard" w:hAnsi="-webkit-standard"/>
-          <w:color w:val="000000"/>
-        </w:rPr>
-        <w:t xml:space="preserve">model </w:t>
-      </w:r>
-      <w:r>
-        <w:rPr>
-          <w:rFonts w:ascii="-webkit-standard" w:hAnsi="-webkit-standard"/>
-          <w:color w:val="000000"/>
-        </w:rPr>
-        <w:t xml:space="preserve">will be of great interest to your readers. </w:t>
-      </w:r>
-    </w:p>
-    <w:p>
-      <w:pPr>
-        <w:pStyle w:val="NormalWeb"/>
-        <w:rPr>
-          <w:rFonts w:ascii="-webkit-standard" w:hAnsi="-webkit-standard" w:hint="eastAsia"/>
-          <w:color w:val="000000"/>
-        </w:rPr>
-      </w:pPr>
-      <w:r>
-        <w:rPr>
-          <w:rFonts w:ascii="-webkit-standard" w:hAnsi="-webkit-standard"/>
-          <w:color w:val="000000"/>
-        </w:rPr>
-        <w:t xml:space="preserve">Please address all correspondence to </w:t>
-      </w:r>
-      <w:r>
-        <w:rPr>
-          <w:rFonts w:ascii="-webkit-standard" w:hAnsi="-webkit-standard"/>
-          <w:color w:val="000000"/>
-        </w:rPr>
-        <w:t>Zhengqiao Zhao</w:t>
+      <w:proofErr w:type="spellStart"/>
+      <w:r>
+        <w:rPr>
+          <w:rFonts w:ascii="-webkit-standard" w:hAnsi="-webkit-standard"/>
+          <w:color w:val="000000"/>
+        </w:rPr>
+        <w:t>Sanjeevani</w:t>
+      </w:r>
+      <w:proofErr w:type="spellEnd"/>
+      <w:r>
+        <w:rPr>
+          <w:rFonts w:ascii="-webkit-standard" w:hAnsi="-webkit-standard"/>
+          <w:color w:val="000000"/>
+        </w:rPr>
+        <w:t xml:space="preserve"> Arora</w:t>
       </w:r>
       <w:r>
         <w:rPr>
@@ -446,13 +440,13 @@
         </w:rPr>
         <w:t xml:space="preserve"> (</w:t>
       </w:r>
-      <w:hyperlink r:id="rId5" w:history="1">
+      <w:hyperlink r:id="rId10" w:history="1">
         <w:r>
           <w:rPr>
             <w:rStyle w:val="Hyperlink"/>
-            <w:rFonts w:ascii="-webkit-standard" w:hAnsi="-webkit-standard"/>
+            <w:lang w:val="fr-FR"/>
           </w:rPr>
-          <w:t>zz374@drexel.edu</w:t>
+          <w:t>Sanjeevani.Arora@fccc.edu</w:t>
         </w:r>
       </w:hyperlink>
       <w:r>
@@ -462,7 +456,7 @@
         </w:rPr>
         <w:t>) and Gail Rosen (</w:t>
       </w:r>
-      <w:hyperlink r:id="rId6" w:history="1">
+      <w:hyperlink r:id="rId11" w:history="1">
         <w:r>
           <w:rPr>
             <w:rStyle w:val="Hyperlink"/>
@@ -502,21 +496,12 @@
         </w:rPr>
         <w:t xml:space="preserve">We confirm that this manuscript has not been published elsewhere and is not under consideration by another journal. All authors have approved the manuscript and agree with its submission to </w:t>
       </w:r>
-      <w:proofErr w:type="spellStart"/>
-      <w:r>
-        <w:rPr>
-          <w:rFonts w:ascii="-webkit-standard" w:hAnsi="-webkit-standard"/>
-          <w:color w:val="000000"/>
-        </w:rPr>
-        <w:t>PLoS</w:t>
-      </w:r>
-      <w:proofErr w:type="spellEnd"/>
-      <w:r>
-        <w:rPr>
-          <w:rFonts w:ascii="-webkit-standard" w:hAnsi="-webkit-standard"/>
-          <w:color w:val="000000"/>
-        </w:rPr>
-        <w:t xml:space="preserve"> Computational Biology</w:t>
+      <w:r>
+        <w:rPr>
+          <w:rFonts w:ascii="-webkit-standard" w:hAnsi="-webkit-standard"/>
+          <w:color w:val="000000"/>
+        </w:rPr>
+        <w:t>Oxford Academic Bioinformatics</w:t>
       </w:r>
       <w:r>
         <w:rPr>
@@ -567,7 +552,7 @@
           <w:rFonts w:ascii="-webkit-standard" w:hAnsi="-webkit-standard"/>
           <w:color w:val="000000"/>
         </w:rPr>
-        <w:t>We suggest the following individuals as qualified reviewers:</w:t>
+        <w:t>We thank you very much for your time and consideration in reviewing our manuscript.</w:t>
       </w:r>
     </w:p>
     <w:p>
@@ -583,480 +568,48 @@
           <w:rFonts w:ascii="-webkit-standard" w:hAnsi="-webkit-standard"/>
           <w:color w:val="000000"/>
         </w:rPr>
-        <w:t xml:space="preserve">* </w:t>
-      </w:r>
-      <w:r>
-        <w:rPr>
-          <w:rFonts w:ascii="-webkit-standard" w:hAnsi="-webkit-standard"/>
-          <w:color w:val="000000"/>
-        </w:rPr>
-        <w:t xml:space="preserve">George E. Dahl </w:t>
-      </w:r>
-      <w:r>
-        <w:rPr>
-          <w:rFonts w:ascii="-webkit-standard" w:hAnsi="-webkit-standard"/>
-          <w:color w:val="000000"/>
-        </w:rPr>
-        <w:t>(</w:t>
-      </w:r>
-      <w:hyperlink r:id="rId7" w:history="1">
+        <w:t>Sincerely,</w:t>
+      </w:r>
+      <w:r>
+        <w:rPr>
+          <w:rStyle w:val="apple-converted-space"/>
+          <w:rFonts w:ascii="-webkit-standard" w:hAnsi="-webkit-standard"/>
+          <w:color w:val="000000"/>
+        </w:rPr>
+        <w:t> </w:t>
+      </w:r>
+    </w:p>
+    <w:p>
+      <w:pPr>
+        <w:pStyle w:val="NormalWeb"/>
+        <w:rPr>
+          <w:rFonts w:ascii="-webkit-standard" w:hAnsi="-webkit-standard" w:hint="eastAsia"/>
+          <w:color w:val="000000"/>
+        </w:rPr>
+      </w:pPr>
+      <w:r>
+        <w:rPr>
+          <w:rFonts w:ascii="-webkit-standard" w:hAnsi="-webkit-standard"/>
+          <w:color w:val="000000"/>
+        </w:rPr>
+        <w:t>Palash Pandey</w:t>
+      </w:r>
+    </w:p>
+    <w:p>
+      <w:pPr>
+        <w:pStyle w:val="NormalWeb"/>
+        <w:rPr>
+          <w:rFonts w:ascii="-webkit-standard" w:hAnsi="-webkit-standard" w:hint="eastAsia"/>
+          <w:color w:val="000000"/>
+        </w:rPr>
+      </w:pPr>
+      <w:hyperlink r:id="rId12" w:history="1">
         <w:r>
           <w:rPr>
             <w:rStyle w:val="Hyperlink"/>
             <w:rFonts w:ascii="-webkit-standard" w:hAnsi="-webkit-standard"/>
           </w:rPr>
-          <w:t>gdahl@google.com</w:t>
-        </w:r>
-      </w:hyperlink>
-      <w:r>
-        <w:rPr>
-          <w:rFonts w:ascii="-webkit-standard" w:hAnsi="-webkit-standard"/>
-          <w:color w:val="000000"/>
-        </w:rPr>
-        <w:t xml:space="preserve">); Google Inc., </w:t>
-      </w:r>
-      <w:r>
-        <w:rPr>
-          <w:rFonts w:ascii="-webkit-standard" w:hAnsi="-webkit-standard"/>
-          <w:color w:val="000000"/>
-        </w:rPr>
-        <w:t>Mountain View, CA</w:t>
-      </w:r>
-    </w:p>
-    <w:p>
-      <w:pPr>
-        <w:pStyle w:val="NormalWeb"/>
-        <w:rPr>
-          <w:rFonts w:ascii="-webkit-standard" w:hAnsi="-webkit-standard" w:hint="eastAsia"/>
-          <w:color w:val="000000"/>
-        </w:rPr>
-      </w:pPr>
-      <w:r>
-        <w:rPr>
-          <w:rFonts w:ascii="-webkit-standard" w:hAnsi="-webkit-standard"/>
-          <w:color w:val="000000"/>
-        </w:rPr>
-        <w:t xml:space="preserve">* </w:t>
-      </w:r>
-      <w:r>
-        <w:rPr>
-          <w:rFonts w:ascii="-webkit-standard" w:hAnsi="-webkit-standard"/>
-          <w:color w:val="000000"/>
-        </w:rPr>
-        <w:t xml:space="preserve">Yang Dai </w:t>
-      </w:r>
-      <w:r>
-        <w:rPr>
-          <w:rFonts w:ascii="-webkit-standard" w:hAnsi="-webkit-standard"/>
-          <w:color w:val="000000"/>
-        </w:rPr>
-        <w:t>(</w:t>
-      </w:r>
-      <w:hyperlink r:id="rId8" w:history="1">
-        <w:r>
-          <w:rPr>
-            <w:rStyle w:val="Hyperlink"/>
-            <w:rFonts w:ascii="-webkit-standard" w:hAnsi="-webkit-standard"/>
-          </w:rPr>
-          <w:t>yangdai@uic.edu</w:t>
-        </w:r>
-      </w:hyperlink>
-      <w:r>
-        <w:rPr>
-          <w:rFonts w:ascii="-webkit-standard" w:hAnsi="-webkit-standard"/>
-          <w:color w:val="000000"/>
-        </w:rPr>
-        <w:t xml:space="preserve">), </w:t>
-      </w:r>
-      <w:r>
-        <w:rPr>
-          <w:rFonts w:ascii="-webkit-standard" w:hAnsi="-webkit-standard"/>
-          <w:color w:val="000000"/>
-        </w:rPr>
-        <w:t>Univ</w:t>
-      </w:r>
-      <w:r>
-        <w:rPr>
-          <w:rFonts w:ascii="-webkit-standard" w:hAnsi="-webkit-standard"/>
-          <w:color w:val="000000"/>
-        </w:rPr>
-        <w:t>ersity</w:t>
-      </w:r>
-      <w:r>
-        <w:rPr>
-          <w:rFonts w:ascii="-webkit-standard" w:hAnsi="-webkit-standard"/>
-          <w:color w:val="000000"/>
-        </w:rPr>
-        <w:t xml:space="preserve"> of Illinois at Chicago, Chicago, Illinois United States 60612</w:t>
-      </w:r>
-    </w:p>
-    <w:p>
-      <w:pPr>
-        <w:pStyle w:val="NormalWeb"/>
-        <w:rPr>
-          <w:rFonts w:ascii="-webkit-standard" w:hAnsi="-webkit-standard" w:hint="eastAsia"/>
-          <w:color w:val="000000"/>
-        </w:rPr>
-      </w:pPr>
-      <w:r>
-        <w:rPr>
-          <w:rFonts w:ascii="-webkit-standard" w:hAnsi="-webkit-standard"/>
-          <w:color w:val="000000"/>
-        </w:rPr>
-        <w:t xml:space="preserve">* </w:t>
-      </w:r>
-      <w:r>
-        <w:rPr>
-          <w:rFonts w:ascii="-webkit-standard" w:hAnsi="-webkit-standard"/>
-          <w:color w:val="000000"/>
-        </w:rPr>
-        <w:t xml:space="preserve">Maude David </w:t>
-      </w:r>
-      <w:r>
-        <w:rPr>
-          <w:rFonts w:ascii="-webkit-standard" w:hAnsi="-webkit-standard"/>
-          <w:color w:val="000000"/>
-        </w:rPr>
-        <w:t>(</w:t>
-      </w:r>
-      <w:hyperlink r:id="rId9" w:history="1">
-        <w:r>
-          <w:rPr>
-            <w:rStyle w:val="Hyperlink"/>
-            <w:rFonts w:ascii="-webkit-standard" w:hAnsi="-webkit-standard"/>
-          </w:rPr>
-          <w:t>maude.david@oregonstate.edu</w:t>
-        </w:r>
-      </w:hyperlink>
-      <w:r>
-        <w:rPr>
-          <w:rFonts w:ascii="-webkit-standard" w:hAnsi="-webkit-standard"/>
-          <w:color w:val="000000"/>
-        </w:rPr>
-        <w:t xml:space="preserve">); </w:t>
-      </w:r>
-      <w:r>
-        <w:rPr>
-          <w:rFonts w:ascii="-webkit-standard" w:hAnsi="-webkit-standard"/>
-          <w:color w:val="000000"/>
-        </w:rPr>
-        <w:t>Department of Microbiology</w:t>
-      </w:r>
-      <w:r>
-        <w:rPr>
-          <w:rFonts w:ascii="-webkit-standard" w:hAnsi="-webkit-standard"/>
-          <w:color w:val="000000"/>
-        </w:rPr>
-        <w:t xml:space="preserve">, </w:t>
-      </w:r>
-      <w:r>
-        <w:rPr>
-          <w:rFonts w:ascii="-webkit-standard" w:hAnsi="-webkit-standard"/>
-          <w:color w:val="000000"/>
-        </w:rPr>
-        <w:t>Oregon State University</w:t>
-      </w:r>
-      <w:r>
-        <w:rPr>
-          <w:rFonts w:ascii="-webkit-standard" w:hAnsi="-webkit-standard"/>
-          <w:color w:val="000000"/>
-        </w:rPr>
-        <w:t xml:space="preserve">, </w:t>
-      </w:r>
-      <w:r>
-        <w:rPr>
-          <w:rFonts w:ascii="-webkit-standard" w:hAnsi="-webkit-standard"/>
-          <w:color w:val="000000"/>
-        </w:rPr>
-        <w:t>Corvallis, O</w:t>
-      </w:r>
-      <w:r>
-        <w:rPr>
-          <w:rFonts w:ascii="-webkit-standard" w:hAnsi="-webkit-standard"/>
-          <w:color w:val="000000"/>
-        </w:rPr>
-        <w:t>R</w:t>
-      </w:r>
-    </w:p>
-    <w:p>
-      <w:pPr>
-        <w:pStyle w:val="NormalWeb"/>
-        <w:rPr>
-          <w:rFonts w:ascii="-webkit-standard" w:hAnsi="-webkit-standard" w:hint="eastAsia"/>
-          <w:color w:val="000000"/>
-        </w:rPr>
-      </w:pPr>
-      <w:r>
-        <w:rPr>
-          <w:rFonts w:ascii="-webkit-standard" w:hAnsi="-webkit-standard"/>
-          <w:color w:val="000000"/>
-        </w:rPr>
-        <w:t xml:space="preserve">* </w:t>
-      </w:r>
-      <w:r>
-        <w:rPr>
-          <w:rFonts w:ascii="-webkit-standard" w:hAnsi="-webkit-standard"/>
-          <w:color w:val="000000"/>
-        </w:rPr>
-        <w:t xml:space="preserve">Radu </w:t>
-      </w:r>
-      <w:proofErr w:type="spellStart"/>
-      <w:r>
-        <w:rPr>
-          <w:rFonts w:ascii="-webkit-standard" w:hAnsi="-webkit-standard"/>
-          <w:color w:val="000000"/>
-        </w:rPr>
-        <w:t>Marculescu</w:t>
-      </w:r>
-      <w:proofErr w:type="spellEnd"/>
-      <w:r>
-        <w:rPr>
-          <w:rFonts w:ascii="-webkit-standard" w:hAnsi="-webkit-standard"/>
-          <w:color w:val="000000"/>
-        </w:rPr>
-        <w:t xml:space="preserve"> </w:t>
-      </w:r>
-      <w:r>
-        <w:rPr>
-          <w:rFonts w:ascii="-webkit-standard" w:hAnsi="-webkit-standard"/>
-          <w:color w:val="000000"/>
-        </w:rPr>
-        <w:t>(</w:t>
-      </w:r>
-      <w:hyperlink r:id="rId10" w:history="1">
-        <w:r>
-          <w:rPr>
-            <w:rStyle w:val="Hyperlink"/>
-            <w:rFonts w:ascii="-webkit-standard" w:hAnsi="-webkit-standard"/>
-          </w:rPr>
-          <w:t>radum@ece.cmu.edu</w:t>
-        </w:r>
-      </w:hyperlink>
-      <w:r>
-        <w:rPr>
-          <w:rFonts w:ascii="-webkit-standard" w:hAnsi="-webkit-standard"/>
-          <w:color w:val="000000"/>
-        </w:rPr>
-        <w:t>);</w:t>
-      </w:r>
-      <w:r>
-        <w:rPr>
-          <w:rFonts w:ascii="-webkit-standard" w:hAnsi="-webkit-standard"/>
-          <w:color w:val="000000"/>
-        </w:rPr>
-        <w:t xml:space="preserve"> </w:t>
-      </w:r>
-      <w:r>
-        <w:rPr>
-          <w:rFonts w:ascii="-webkit-standard" w:hAnsi="-webkit-standard"/>
-          <w:color w:val="000000"/>
-        </w:rPr>
-        <w:t>Department of Electrical and Computer Engineering, Carnegie Mellon University, 5000 Forbes Ave., Pittsburgh, PA, USA</w:t>
-      </w:r>
-    </w:p>
-    <w:p>
-      <w:pPr>
-        <w:pStyle w:val="NormalWeb"/>
-        <w:rPr>
-          <w:rFonts w:ascii="-webkit-standard" w:hAnsi="-webkit-standard" w:hint="eastAsia"/>
-          <w:color w:val="000000"/>
-        </w:rPr>
-      </w:pPr>
-      <w:r>
-        <w:rPr>
-          <w:rFonts w:ascii="-webkit-standard" w:hAnsi="-webkit-standard"/>
-          <w:color w:val="000000"/>
-        </w:rPr>
-        <w:lastRenderedPageBreak/>
-        <w:t xml:space="preserve">* </w:t>
-      </w:r>
-      <w:r>
-        <w:rPr>
-          <w:rFonts w:ascii="-webkit-standard" w:hAnsi="-webkit-standard"/>
-          <w:color w:val="000000"/>
-        </w:rPr>
-        <w:t>Ryan</w:t>
-      </w:r>
-      <w:r>
-        <w:rPr>
-          <w:rFonts w:ascii="-webkit-standard" w:hAnsi="-webkit-standard"/>
-          <w:color w:val="000000"/>
-        </w:rPr>
-        <w:t xml:space="preserve"> </w:t>
-      </w:r>
-      <w:r>
-        <w:rPr>
-          <w:rFonts w:ascii="-webkit-standard" w:hAnsi="-webkit-standard"/>
-          <w:color w:val="000000"/>
-        </w:rPr>
-        <w:t xml:space="preserve">Poplin </w:t>
-      </w:r>
-      <w:r>
-        <w:rPr>
-          <w:rFonts w:ascii="-webkit-standard" w:hAnsi="-webkit-standard"/>
-          <w:color w:val="000000"/>
-        </w:rPr>
-        <w:t>(</w:t>
-      </w:r>
-      <w:hyperlink r:id="rId11" w:history="1">
-        <w:r>
-          <w:rPr>
-            <w:rStyle w:val="Hyperlink"/>
-            <w:rFonts w:ascii="-webkit-standard" w:hAnsi="-webkit-standard"/>
-          </w:rPr>
-          <w:t>rpoplin@google.com</w:t>
-        </w:r>
-      </w:hyperlink>
-      <w:r>
-        <w:rPr>
-          <w:rFonts w:ascii="-webkit-standard" w:hAnsi="-webkit-standard"/>
-          <w:color w:val="000000"/>
-        </w:rPr>
-        <w:t>); Google Inc</w:t>
-      </w:r>
-      <w:r>
-        <w:rPr>
-          <w:rFonts w:ascii="-webkit-standard" w:hAnsi="-webkit-standard"/>
-          <w:color w:val="000000"/>
-        </w:rPr>
-        <w:t>.</w:t>
-      </w:r>
-      <w:r>
-        <w:rPr>
-          <w:rFonts w:ascii="-webkit-standard" w:hAnsi="-webkit-standard"/>
-          <w:color w:val="000000"/>
-        </w:rPr>
-        <w:t xml:space="preserve">, </w:t>
-      </w:r>
-      <w:r>
-        <w:rPr>
-          <w:rFonts w:ascii="-webkit-standard" w:hAnsi="-webkit-standard"/>
-          <w:color w:val="000000"/>
-        </w:rPr>
-        <w:t>Mountain View, CA</w:t>
-      </w:r>
-    </w:p>
-    <w:p>
-      <w:pPr>
-        <w:pStyle w:val="NormalWeb"/>
-        <w:rPr>
-          <w:rFonts w:ascii="-webkit-standard" w:hAnsi="-webkit-standard" w:hint="eastAsia"/>
-          <w:color w:val="000000"/>
-        </w:rPr>
-      </w:pPr>
-    </w:p>
-    <w:p>
-      <w:pPr>
-        <w:pStyle w:val="NormalWeb"/>
-        <w:rPr>
-          <w:rFonts w:ascii="-webkit-standard" w:hAnsi="-webkit-standard" w:hint="eastAsia"/>
-          <w:color w:val="000000"/>
-        </w:rPr>
-      </w:pPr>
-      <w:r>
-        <w:rPr>
-          <w:rFonts w:ascii="-webkit-standard" w:hAnsi="-webkit-standard"/>
-          <w:color w:val="000000"/>
-        </w:rPr>
-        <w:t>We thank you very much for your time and consideration in reviewing our manuscript.</w:t>
-      </w:r>
-    </w:p>
-    <w:p>
-      <w:pPr>
-        <w:pStyle w:val="NormalWeb"/>
-        <w:rPr>
-          <w:rFonts w:ascii="-webkit-standard" w:hAnsi="-webkit-standard" w:hint="eastAsia"/>
-          <w:color w:val="000000"/>
-        </w:rPr>
-      </w:pPr>
-    </w:p>
-    <w:p>
-      <w:pPr>
-        <w:pStyle w:val="NormalWeb"/>
-        <w:rPr>
-          <w:rFonts w:ascii="-webkit-standard" w:hAnsi="-webkit-standard" w:hint="eastAsia"/>
-          <w:color w:val="000000"/>
-        </w:rPr>
-      </w:pPr>
-      <w:r>
-        <w:rPr>
-          <w:rFonts w:ascii="-webkit-standard" w:hAnsi="-webkit-standard"/>
-          <w:color w:val="000000"/>
-        </w:rPr>
-        <w:t xml:space="preserve"> </w:t>
-      </w:r>
-    </w:p>
-    <w:p>
-      <w:pPr>
-        <w:pStyle w:val="NormalWeb"/>
-        <w:rPr>
-          <w:rFonts w:ascii="-webkit-standard" w:hAnsi="-webkit-standard" w:hint="eastAsia"/>
-          <w:color w:val="000000"/>
-        </w:rPr>
-      </w:pPr>
-    </w:p>
-    <w:p>
-      <w:pPr>
-        <w:pStyle w:val="NormalWeb"/>
-        <w:rPr>
-          <w:rFonts w:ascii="-webkit-standard" w:hAnsi="-webkit-standard" w:hint="eastAsia"/>
-          <w:color w:val="000000"/>
-        </w:rPr>
-      </w:pPr>
-      <w:r>
-        <w:rPr>
-          <w:rFonts w:ascii="-webkit-standard" w:hAnsi="-webkit-standard"/>
-          <w:color w:val="000000"/>
-        </w:rPr>
-        <w:t>Sincerely,</w:t>
-      </w:r>
-      <w:r>
-        <w:rPr>
-          <w:rStyle w:val="apple-converted-space"/>
-          <w:rFonts w:ascii="-webkit-standard" w:hAnsi="-webkit-standard"/>
-          <w:color w:val="000000"/>
-        </w:rPr>
-        <w:t> </w:t>
-      </w:r>
-    </w:p>
-    <w:p>
-      <w:pPr>
-        <w:pStyle w:val="NormalWeb"/>
-        <w:rPr>
-          <w:rFonts w:ascii="-webkit-standard" w:hAnsi="-webkit-standard" w:hint="eastAsia"/>
-          <w:color w:val="000000"/>
-        </w:rPr>
-      </w:pPr>
-      <w:r>
-        <w:rPr>
-          <w:rFonts w:ascii="-webkit-standard" w:hAnsi="-webkit-standard"/>
-          <w:color w:val="000000"/>
-        </w:rPr>
-        <w:t>Zhengqiao Zhao</w:t>
-      </w:r>
-    </w:p>
-    <w:p>
-      <w:pPr>
-        <w:pStyle w:val="NormalWeb"/>
-        <w:rPr>
-          <w:rFonts w:ascii="-webkit-standard" w:hAnsi="-webkit-standard" w:hint="eastAsia"/>
-          <w:color w:val="000000"/>
-        </w:rPr>
-      </w:pPr>
-      <w:hyperlink r:id="rId12" w:history="1">
-        <w:r>
-          <w:rPr>
-            <w:rStyle w:val="Hyperlink"/>
-            <w:rFonts w:ascii="-webkit-standard" w:hAnsi="-webkit-standard" w:hint="eastAsia"/>
-          </w:rPr>
-          <w:t>z</w:t>
-        </w:r>
-        <w:r>
-          <w:rPr>
-            <w:rStyle w:val="Hyperlink"/>
-            <w:rFonts w:ascii="-webkit-standard" w:hAnsi="-webkit-standard"/>
-          </w:rPr>
-          <w:t>z374@drexel.edu</w:t>
+          <w:t>pp535@drexel.edu</w:t>
         </w:r>
       </w:hyperlink>
     </w:p>
@@ -1064,7 +617,7 @@
       <w:pPr>
         <w:pStyle w:val="NormalWeb"/>
         <w:rPr>
-          <w:rFonts w:ascii="-webkit-standard" w:hAnsi="-webkit-standard" w:hint="eastAsia"/>
+          <w:rFonts w:ascii="-webkit-standard" w:hAnsi="-webkit-standard"/>
           <w:color w:val="000000"/>
         </w:rPr>
       </w:pPr>
@@ -1073,15 +626,7 @@
           <w:rFonts w:ascii="-webkit-standard" w:hAnsi="-webkit-standard"/>
           <w:color w:val="000000"/>
         </w:rPr>
-        <w:t>PhD Candidate</w:t>
-      </w:r>
-      <w:r>
-        <w:rPr>
-          <w:rStyle w:val="apple-converted-space"/>
-          <w:rFonts w:ascii="-webkit-standard" w:hAnsi="-webkit-standard"/>
-          <w:color w:val="000000"/>
-        </w:rPr>
-        <w:t> </w:t>
+        <w:t>Research Assistant</w:t>
       </w:r>
     </w:p>
     <w:p>
@@ -1139,6 +684,45 @@
     </w:sectPr>
   </w:body>
 </w:document>
+</file>
+
+<file path=word/comments.xml><?xml version="1.0" encoding="utf-8"?>
+<w:comments xmlns:wpc="http://schemas.microsoft.com/office/word/2010/wordprocessingCanvas" xmlns:cx="http://schemas.microsoft.com/office/drawing/2014/chartex" xmlns:cx1="http://schemas.microsoft.com/office/drawing/2015/9/8/chartex" xmlns:cx2="http://schemas.microsoft.com/office/drawing/2015/10/21/chartex" xmlns:cx3="http://schemas.microsoft.com/office/drawing/2016/5/9/chartex" xmlns:cx4="http://schemas.microsoft.com/office/drawing/2016/5/10/chartex" xmlns:cx5="http://schemas.microsoft.com/office/drawing/2016/5/11/chartex" xmlns:cx6="http://schemas.microsoft.com/office/drawing/2016/5/12/chartex" xmlns:cx7="http://schemas.microsoft.com/office/drawing/2016/5/13/chartex" xmlns:cx8="http://schemas.microsoft.com/office/drawing/2016/5/14/chartex" xmlns:mc="http://schemas.openxmlformats.org/markup-compatibility/2006" xmlns:aink="http://schemas.microsoft.com/office/drawing/2016/ink" xmlns:am3d="http://schemas.microsoft.com/office/drawing/2017/model3d" xmlns:o="urn:schemas-microsoft-com:office:office" xmlns:r="http://schemas.openxmlformats.org/officeDocument/2006/relationships" xmlns:m="http://schemas.openxmlformats.org/officeDocument/2006/math" xmlns:v="urn:schemas-microsoft-com:vml" xmlns:wp14="http://schemas.microsoft.com/office/word/2010/wordprocessingDrawing" xmlns:wp="http://schemas.openxmlformats.org/drawingml/2006/wordprocessingDrawing" xmlns:w10="urn:schemas-microsoft-com:office:word" xmlns:w="http://schemas.openxmlformats.org/wordprocessingml/2006/main" xmlns:w14="http://schemas.microsoft.com/office/word/2010/wordml" xmlns:w15="http://schemas.microsoft.com/office/word/2012/wordml" xmlns:w16cex="http://schemas.microsoft.com/office/word/2018/wordml/cex" xmlns:w16cid="http://schemas.microsoft.com/office/word/2016/wordml/cid" xmlns:w16="http://schemas.microsoft.com/office/word/2018/wordml" xmlns:w16se="http://schemas.microsoft.com/office/word/2015/wordml/symex" xmlns:wpg="http://schemas.microsoft.com/office/word/2010/wordprocessingGroup" xmlns:wpi="http://schemas.microsoft.com/office/word/2010/wordprocessingInk" xmlns:wne="http://schemas.microsoft.com/office/word/2006/wordml" xmlns:wps="http://schemas.microsoft.com/office/word/2010/wordprocessingShape" mc:Ignorable="w14 w15 w16se w16cid w16 w16cex wp14">
+  <w:comment w:id="0" w:author="Sanjeevani Arora" w:date="2021-03-01T14:15:00Z" w:initials="SA">
+    <w:p>
+      <w:pPr>
+        <w:pStyle w:val="CommentText"/>
+      </w:pPr>
+      <w:r>
+        <w:rPr>
+          <w:rStyle w:val="CommentReference"/>
+        </w:rPr>
+        <w:annotationRef/>
+      </w:r>
+      <w:r>
+        <w:t>Shouldn’t this all be in sections below on data availability? Check journal format?</w:t>
+      </w:r>
+    </w:p>
+  </w:comment>
+</w:comments>
+</file>
+
+<file path=word/commentsExtended.xml><?xml version="1.0" encoding="utf-8"?>
+<w15:commentsEx xmlns:wpc="http://schemas.microsoft.com/office/word/2010/wordprocessingCanvas" xmlns:cx="http://schemas.microsoft.com/office/drawing/2014/chartex" xmlns:cx1="http://schemas.microsoft.com/office/drawing/2015/9/8/chartex" xmlns:cx2="http://schemas.microsoft.com/office/drawing/2015/10/21/chartex" xmlns:cx3="http://schemas.microsoft.com/office/drawing/2016/5/9/chartex" xmlns:cx4="http://schemas.microsoft.com/office/drawing/2016/5/10/chartex" xmlns:cx5="http://schemas.microsoft.com/office/drawing/2016/5/11/chartex" xmlns:cx6="http://schemas.microsoft.com/office/drawing/2016/5/12/chartex" xmlns:cx7="http://schemas.microsoft.com/office/drawing/2016/5/13/chartex" xmlns:cx8="http://schemas.microsoft.com/office/drawing/2016/5/14/chartex" xmlns:mc="http://schemas.openxmlformats.org/markup-compatibility/2006" xmlns:aink="http://schemas.microsoft.com/office/drawing/2016/ink" xmlns:am3d="http://schemas.microsoft.com/office/drawing/2017/model3d" xmlns:o="urn:schemas-microsoft-com:office:office" xmlns:r="http://schemas.openxmlformats.org/officeDocument/2006/relationships" xmlns:m="http://schemas.openxmlformats.org/officeDocument/2006/math" xmlns:v="urn:schemas-microsoft-com:vml" xmlns:wp14="http://schemas.microsoft.com/office/word/2010/wordprocessingDrawing" xmlns:wp="http://schemas.openxmlformats.org/drawingml/2006/wordprocessingDrawing" xmlns:w10="urn:schemas-microsoft-com:office:word" xmlns:w="http://schemas.openxmlformats.org/wordprocessingml/2006/main" xmlns:w14="http://schemas.microsoft.com/office/word/2010/wordml" xmlns:w15="http://schemas.microsoft.com/office/word/2012/wordml" xmlns:w16cex="http://schemas.microsoft.com/office/word/2018/wordml/cex" xmlns:w16cid="http://schemas.microsoft.com/office/word/2016/wordml/cid" xmlns:w16="http://schemas.microsoft.com/office/word/2018/wordml" xmlns:w16se="http://schemas.microsoft.com/office/word/2015/wordml/symex" xmlns:wpg="http://schemas.microsoft.com/office/word/2010/wordprocessingGroup" xmlns:wpi="http://schemas.microsoft.com/office/word/2010/wordprocessingInk" xmlns:wne="http://schemas.microsoft.com/office/word/2006/wordml" xmlns:wps="http://schemas.microsoft.com/office/word/2010/wordprocessingShape" mc:Ignorable="w14 w15 w16se w16cid w16 w16cex wp14">
+  <w15:commentEx w15:paraId="6EDD25B6" w15:done="1"/>
+</w15:commentsEx>
+</file>
+
+<file path=word/commentsExtensible.xml><?xml version="1.0" encoding="utf-8"?>
+<w16cex:commentsExtensible xmlns:wpc="http://schemas.microsoft.com/office/word/2010/wordprocessingCanvas" xmlns:cx="http://schemas.microsoft.com/office/drawing/2014/chartex" xmlns:cx1="http://schemas.microsoft.com/office/drawing/2015/9/8/chartex" xmlns:cx2="http://schemas.microsoft.com/office/drawing/2015/10/21/chartex" xmlns:cx3="http://schemas.microsoft.com/office/drawing/2016/5/9/chartex" xmlns:cx4="http://schemas.microsoft.com/office/drawing/2016/5/10/chartex" xmlns:cx5="http://schemas.microsoft.com/office/drawing/2016/5/11/chartex" xmlns:cx6="http://schemas.microsoft.com/office/drawing/2016/5/12/chartex" xmlns:cx7="http://schemas.microsoft.com/office/drawing/2016/5/13/chartex" xmlns:cx8="http://schemas.microsoft.com/office/drawing/2016/5/14/chartex" xmlns:mc="http://schemas.openxmlformats.org/markup-compatibility/2006" xmlns:aink="http://schemas.microsoft.com/office/drawing/2016/ink" xmlns:am3d="http://schemas.microsoft.com/office/drawing/2017/model3d" xmlns:o="urn:schemas-microsoft-com:office:office" xmlns:r="http://schemas.openxmlformats.org/officeDocument/2006/relationships" xmlns:m="http://schemas.openxmlformats.org/officeDocument/2006/math" xmlns:v="urn:schemas-microsoft-com:vml" xmlns:wp14="http://schemas.microsoft.com/office/word/2010/wordprocessingDrawing" xmlns:wp="http://schemas.openxmlformats.org/drawingml/2006/wordprocessingDrawing" xmlns:w10="urn:schemas-microsoft-com:office:word" xmlns:w="http://schemas.openxmlformats.org/wordprocessingml/2006/main" xmlns:w14="http://schemas.microsoft.com/office/word/2010/wordml" xmlns:w15="http://schemas.microsoft.com/office/word/2012/wordml" xmlns:w16cex="http://schemas.microsoft.com/office/word/2018/wordml/cex" xmlns:w16cid="http://schemas.microsoft.com/office/word/2016/wordml/cid" xmlns:w16="http://schemas.microsoft.com/office/word/2018/wordml" xmlns:w16se="http://schemas.microsoft.com/office/word/2015/wordml/symex" xmlns:wpg="http://schemas.microsoft.com/office/word/2010/wordprocessingGroup" xmlns:wpi="http://schemas.microsoft.com/office/word/2010/wordprocessingInk" xmlns:wne="http://schemas.microsoft.com/office/word/2006/wordml" xmlns:wps="http://schemas.microsoft.com/office/word/2010/wordprocessingShape" mc:Ignorable="w14 w15 w16se w16cid w16 w16cex wp14">
+  <w16cex:commentExtensible w16cex:durableId="23E77571" w16cex:dateUtc="2021-03-01T19:15:00Z"/>
+</w16cex:commentsExtensible>
+</file>
+
+<file path=word/commentsIds.xml><?xml version="1.0" encoding="utf-8"?>
+<w16cid:commentsIds xmlns:wpc="http://schemas.microsoft.com/office/word/2010/wordprocessingCanvas" xmlns:cx="http://schemas.microsoft.com/office/drawing/2014/chartex" xmlns:cx1="http://schemas.microsoft.com/office/drawing/2015/9/8/chartex" xmlns:cx2="http://schemas.microsoft.com/office/drawing/2015/10/21/chartex" xmlns:cx3="http://schemas.microsoft.com/office/drawing/2016/5/9/chartex" xmlns:cx4="http://schemas.microsoft.com/office/drawing/2016/5/10/chartex" xmlns:cx5="http://schemas.microsoft.com/office/drawing/2016/5/11/chartex" xmlns:cx6="http://schemas.microsoft.com/office/drawing/2016/5/12/chartex" xmlns:cx7="http://schemas.microsoft.com/office/drawing/2016/5/13/chartex" xmlns:cx8="http://schemas.microsoft.com/office/drawing/2016/5/14/chartex" xmlns:mc="http://schemas.openxmlformats.org/markup-compatibility/2006" xmlns:aink="http://schemas.microsoft.com/office/drawing/2016/ink" xmlns:am3d="http://schemas.microsoft.com/office/drawing/2017/model3d" xmlns:o="urn:schemas-microsoft-com:office:office" xmlns:r="http://schemas.openxmlformats.org/officeDocument/2006/relationships" xmlns:m="http://schemas.openxmlformats.org/officeDocument/2006/math" xmlns:v="urn:schemas-microsoft-com:vml" xmlns:wp14="http://schemas.microsoft.com/office/word/2010/wordprocessingDrawing" xmlns:wp="http://schemas.openxmlformats.org/drawingml/2006/wordprocessingDrawing" xmlns:w10="urn:schemas-microsoft-com:office:word" xmlns:w="http://schemas.openxmlformats.org/wordprocessingml/2006/main" xmlns:w14="http://schemas.microsoft.com/office/word/2010/wordml" xmlns:w15="http://schemas.microsoft.com/office/word/2012/wordml" xmlns:w16cex="http://schemas.microsoft.com/office/word/2018/wordml/cex" xmlns:w16cid="http://schemas.microsoft.com/office/word/2016/wordml/cid" xmlns:w16="http://schemas.microsoft.com/office/word/2018/wordml" xmlns:w16se="http://schemas.microsoft.com/office/word/2015/wordml/symex" xmlns:wpg="http://schemas.microsoft.com/office/word/2010/wordprocessingGroup" xmlns:wpi="http://schemas.microsoft.com/office/word/2010/wordprocessingInk" xmlns:wne="http://schemas.microsoft.com/office/word/2006/wordml" xmlns:wps="http://schemas.microsoft.com/office/word/2010/wordprocessingShape" mc:Ignorable="w14 w15 w16se w16cid w16 w16cex wp14">
+  <w16cid:commentId w16cid:paraId="6EDD25B6" w16cid:durableId="23E77571"/>
+</w16cid:commentsIds>
 </file>
 
 <file path=word/styles.xml><?xml version="1.0" encoding="utf-8"?>
@@ -1614,6 +1198,48 @@
       <w:shd w:val="clear" w:color="auto" w:fill="E1DFDD"/>
     </w:rPr>
   </w:style>
+  <w:style w:type="character" w:styleId="CommentReference">
+    <w:name w:val="annotation reference"/>
+    <w:basedOn w:val="DefaultParagraphFont"/>
+    <w:uiPriority w:val="99"/>
+    <w:semiHidden/>
+    <w:unhideWhenUsed/>
+    <w:rsid w:val="006612FE"/>
+    <w:rPr>
+      <w:sz w:val="16"/>
+      <w:szCs w:val="16"/>
+    </w:rPr>
+  </w:style>
+  <w:style w:type="paragraph" w:styleId="CommentText">
+    <w:name w:val="annotation text"/>
+    <w:basedOn w:val="Normal"/>
+    <w:link w:val="CommentTextChar"/>
+    <w:uiPriority w:val="99"/>
+    <w:unhideWhenUsed/>
+    <w:rsid w:val="006612FE"/>
+    <w:pPr>
+      <w:spacing w:after="160"/>
+    </w:pPr>
+    <w:rPr>
+      <w:rFonts w:eastAsiaTheme="minorHAnsi"/>
+      <w:sz w:val="20"/>
+      <w:szCs w:val="20"/>
+      <w:lang w:eastAsia="en-US"/>
+    </w:rPr>
+  </w:style>
+  <w:style w:type="character" w:customStyle="1" w:styleId="CommentTextChar">
+    <w:name w:val="Comment Text Char"/>
+    <w:basedOn w:val="DefaultParagraphFont"/>
+    <w:link w:val="CommentText"/>
+    <w:uiPriority w:val="99"/>
+    <w:rsid w:val="006612FE"/>
+    <w:rPr>
+      <w:rFonts w:eastAsiaTheme="minorHAnsi"/>
+      <w:sz w:val="20"/>
+      <w:szCs w:val="20"/>
+      <w:lang w:eastAsia="en-US"/>
+    </w:rPr>
+  </w:style>
 </w:styles>
 </file>
 

</xml_diff>